<commit_message>
Update LSU OFFICE SPACE-Docs.docx
</commit_message>
<xml_diff>
--- a/LSU OFFICE SPACE-Docs.docx
+++ b/LSU OFFICE SPACE-Docs.docx
@@ -87,8 +87,158 @@
           <w:sz w:val="28"/>
           <w:szCs w:val="28"/>
         </w:rPr>
-        <w:t>https://github.com/AlexBoudreaux/LSUGreenOffice</w:t>
-      </w:r>
+        <w:t>https://github.com/AlexBoudreaux/</w:t>
+      </w:r>
+      <w:r>
+        <w:t xml:space="preserve"> </w:t>
+      </w:r>
+      <w:r>
+        <w:rPr>
+          <w:sz w:val="28"/>
+          <w:szCs w:val="28"/>
+        </w:rPr>
+        <w:t>LSU-Green-Office</w:t>
+      </w:r>
+    </w:p>
+    <w:p>
+      <w:pPr>
+        <w:rPr>
+          <w:sz w:val="28"/>
+          <w:szCs w:val="28"/>
+        </w:rPr>
+      </w:pPr>
+    </w:p>
+    <w:p>
+      <w:pPr>
+        <w:rPr>
+          <w:b/>
+          <w:bCs/>
+          <w:sz w:val="28"/>
+          <w:szCs w:val="28"/>
+        </w:rPr>
+      </w:pPr>
+      <w:r>
+        <w:rPr>
+          <w:b/>
+          <w:bCs/>
+          <w:sz w:val="28"/>
+          <w:szCs w:val="28"/>
+        </w:rPr>
+        <w:t>Code:</w:t>
+      </w:r>
+    </w:p>
+    <w:p>
+      <w:pPr>
+        <w:rPr>
+          <w:b/>
+          <w:bCs/>
+          <w:sz w:val="28"/>
+          <w:szCs w:val="28"/>
+        </w:rPr>
+      </w:pPr>
+    </w:p>
+    <w:p>
+      <w:pPr>
+        <w:rPr>
+          <w:sz w:val="28"/>
+          <w:szCs w:val="28"/>
+        </w:rPr>
+      </w:pPr>
+      <w:r>
+        <w:rPr>
+          <w:b/>
+          <w:bCs/>
+          <w:sz w:val="28"/>
+          <w:szCs w:val="28"/>
+        </w:rPr>
+        <w:tab/>
+      </w:r>
+      <w:r>
+        <w:rPr>
+          <w:sz w:val="28"/>
+          <w:szCs w:val="28"/>
+        </w:rPr>
+        <w:t>Each device has its own .</w:t>
+      </w:r>
+      <w:proofErr w:type="spellStart"/>
+      <w:r>
+        <w:rPr>
+          <w:sz w:val="28"/>
+          <w:szCs w:val="28"/>
+        </w:rPr>
+        <w:t>ino</w:t>
+      </w:r>
+      <w:proofErr w:type="spellEnd"/>
+      <w:r>
+        <w:rPr>
+          <w:sz w:val="28"/>
+          <w:szCs w:val="28"/>
+        </w:rPr>
+        <w:t xml:space="preserve"> file associated with it. All devices are Arduino compatible</w:t>
+      </w:r>
+      <w:r>
+        <w:rPr>
+          <w:b/>
+          <w:bCs/>
+          <w:sz w:val="28"/>
+          <w:szCs w:val="28"/>
+        </w:rPr>
+        <w:t xml:space="preserve"> </w:t>
+      </w:r>
+      <w:r>
+        <w:rPr>
+          <w:sz w:val="28"/>
+          <w:szCs w:val="28"/>
+        </w:rPr>
+        <w:t>meaning that the Arduino IDE can be used to flash all of them. Each devices .</w:t>
+      </w:r>
+      <w:proofErr w:type="spellStart"/>
+      <w:r>
+        <w:rPr>
+          <w:sz w:val="28"/>
+          <w:szCs w:val="28"/>
+        </w:rPr>
+        <w:t>ino</w:t>
+      </w:r>
+      <w:proofErr w:type="spellEnd"/>
+      <w:r>
+        <w:rPr>
+          <w:sz w:val="28"/>
+          <w:szCs w:val="28"/>
+        </w:rPr>
+        <w:t xml:space="preserve"> file can be found on the GitHub repository in its respective folder. </w:t>
+      </w:r>
+    </w:p>
+    <w:p>
+      <w:pPr>
+        <w:rPr>
+          <w:sz w:val="28"/>
+          <w:szCs w:val="28"/>
+        </w:rPr>
+      </w:pPr>
+    </w:p>
+    <w:p>
+      <w:pPr>
+        <w:rPr>
+          <w:sz w:val="28"/>
+          <w:szCs w:val="28"/>
+        </w:rPr>
+      </w:pPr>
+      <w:r>
+        <w:rPr>
+          <w:sz w:val="28"/>
+          <w:szCs w:val="28"/>
+        </w:rPr>
+        <w:t xml:space="preserve">To upload the code to a board, open the file, select the board to upload to and its serial port then hit upload. </w:t>
+      </w:r>
+    </w:p>
+    <w:p>
+      <w:pPr>
+        <w:rPr>
+          <w:sz w:val="28"/>
+          <w:szCs w:val="28"/>
+        </w:rPr>
+      </w:pPr>
     </w:p>
     <w:p>
       <w:pPr>
@@ -199,6 +349,27 @@
           <w:szCs w:val="28"/>
         </w:rPr>
       </w:pPr>
+      <w:r>
+        <w:rPr>
+          <w:sz w:val="28"/>
+          <w:szCs w:val="28"/>
+        </w:rPr>
+        <w:tab/>
+      </w:r>
+      <w:r>
+        <w:rPr>
+          <w:sz w:val="28"/>
+          <w:szCs w:val="28"/>
+        </w:rPr>
+        <w:tab/>
+      </w:r>
+      <w:r>
+        <w:rPr>
+          <w:sz w:val="28"/>
+          <w:szCs w:val="28"/>
+        </w:rPr>
+        <w:t>https://www.wemos.cc/en/latest/d1/d1_mini.html</w:t>
+      </w:r>
     </w:p>
     <w:p>
       <w:pPr>
@@ -340,6 +511,27 @@
           <w:szCs w:val="28"/>
         </w:rPr>
       </w:pPr>
+      <w:r>
+        <w:rPr>
+          <w:sz w:val="28"/>
+          <w:szCs w:val="28"/>
+        </w:rPr>
+        <w:tab/>
+      </w:r>
+      <w:r>
+        <w:rPr>
+          <w:sz w:val="28"/>
+          <w:szCs w:val="28"/>
+        </w:rPr>
+        <w:tab/>
+      </w:r>
+      <w:r>
+        <w:rPr>
+          <w:sz w:val="28"/>
+          <w:szCs w:val="28"/>
+        </w:rPr>
+        <w:t>https://www.wemos.cc/en/latest/d1_mini_shield/battery.html</w:t>
+      </w:r>
     </w:p>
     <w:p>
       <w:pPr>
@@ -447,37 +639,24 @@
           <w:sz w:val="28"/>
           <w:szCs w:val="28"/>
         </w:rPr>
-        <w:tab/>
-      </w:r>
-      <w:r>
-        <w:rPr>
-          <w:b/>
-          <w:bCs/>
-          <w:sz w:val="28"/>
-          <w:szCs w:val="28"/>
-        </w:rPr>
-        <w:tab/>
-      </w:r>
-      <w:r>
-        <w:rPr>
-          <w:sz w:val="28"/>
-          <w:szCs w:val="28"/>
-        </w:rPr>
-        <w:t>The Seat Sensor is a device running off of a Wemos D1 Mini which is a</w:t>
-      </w:r>
-      <w:r>
-        <w:rPr>
-          <w:sz w:val="28"/>
-          <w:szCs w:val="28"/>
-        </w:rPr>
-        <w:t>n</w:t>
-      </w:r>
-      <w:r>
-        <w:rPr>
-          <w:sz w:val="28"/>
-          <w:szCs w:val="28"/>
-        </w:rPr>
-        <w:t xml:space="preserve"> inexpensive and low power board that works with the Arduino IDE. It is powered by a Li-Po battery, I used 2500mAh during development but any capacity will technically work. The Arduino IDE is the program that we will use to flash the Arduino IDE. Besides the code in the GitHub, the IDE also needs some configuring to be able to flash to a Wemos. </w:t>
+        <w:lastRenderedPageBreak/>
+        <w:tab/>
+      </w:r>
+      <w:r>
+        <w:rPr>
+          <w:b/>
+          <w:bCs/>
+          <w:sz w:val="28"/>
+          <w:szCs w:val="28"/>
+        </w:rPr>
+        <w:tab/>
+      </w:r>
+      <w:r>
+        <w:rPr>
+          <w:sz w:val="28"/>
+          <w:szCs w:val="28"/>
+        </w:rPr>
+        <w:t xml:space="preserve">The Seat Sensor is a device running off of a Wemos D1 Mini which is an inexpensive and low power board that works with the Arduino IDE. It is powered by a Li-Po battery, I used 2500mAh during development but any capacity will technically work. The Arduino IDE is the program that we will use to flash the Arduino IDE. Besides the code in the GitHub, the IDE also needs some configuring to be able to flash to a Wemos. </w:t>
       </w:r>
     </w:p>
     <w:p>
@@ -1106,23 +1285,7 @@
             <w:sz w:val="28"/>
             <w:szCs w:val="28"/>
           </w:rPr>
-          <w:t>ps://www</w:t>
-        </w:r>
-        <w:r>
-          <w:rPr>
-            <w:rStyle w:val="Hyperlink"/>
-            <w:sz w:val="28"/>
-            <w:szCs w:val="28"/>
-          </w:rPr>
-          <w:t>.</w:t>
-        </w:r>
-        <w:r>
-          <w:rPr>
-            <w:rStyle w:val="Hyperlink"/>
-            <w:sz w:val="28"/>
-            <w:szCs w:val="28"/>
-          </w:rPr>
-          <w:t>amazon.com/Adapter-Serial-Converter-Dev</w:t>
+          <w:t>ps://www.amazon.com/Adapter-Serial-Converter-Dev</w:t>
         </w:r>
       </w:hyperlink>
       <w:r>
@@ -1259,14 +1422,7 @@
           <w:sz w:val="28"/>
           <w:szCs w:val="28"/>
         </w:rPr>
-        <w:t>The smart plug comes from the factory with default software running on it but we are going to replace it with our own code by flashing it. To flash this device,</w:t>
-      </w:r>
-      <w:r>
-        <w:rPr>
-          <w:sz w:val="28"/>
-          <w:szCs w:val="28"/>
-        </w:rPr>
-        <w:t xml:space="preserve"> Pry off the gray cover on the end.  Slide off the two rounded corner pieces to reveal the 3 screws. Unscrew the 3 screws. Lift off the cover. There are no through holes. You can solder a piece of header or you can fabricate something using pogo pins and just hold it for the duration of the flashing process. But, be aware that can get tiring if you need to do it multiple times. The pads are labeled, you need VCC, RX, TX, GND. There are two others that also have RX and TX on them. The ones next to the GND pin are not used for flashing.  Connect to your serial converter and 3V3. 1. You need to press</w:t>
+        <w:t>The smart plug comes from the factory with default software running on it but we are going to replace it with our own code by flashing it. To flash this device, Pry off the gray cover on the end.  Slide off the two rounded corner pieces to reveal the 3 screws. Unscrew the 3 screws. Lift off the cover. There are no through holes. You can solder a piece of header or you can fabricate something using pogo pins and just hold it for the duration of the flashing process. But, be aware that can get tiring if you need to do it multiple times. The pads are labeled, you need VCC, RX, TX, GND. There are two others that also have RX and TX on them. The ones next to the GND pin are not used for flashing.  Connect to your serial converter and 3V3. 1. You need to press</w:t>
       </w:r>
       <w:r>
         <w:rPr>
@@ -1350,58 +1506,95 @@
           <w:sz w:val="28"/>
           <w:szCs w:val="28"/>
         </w:rPr>
-        <w:t>be configured for the “</w:t>
-      </w:r>
-      <w:r>
-        <w:rPr>
-          <w:sz w:val="28"/>
-          <w:szCs w:val="28"/>
-        </w:rPr>
-        <w:t>Generic</w:t>
-      </w:r>
-      <w:r>
-        <w:rPr>
-          <w:sz w:val="28"/>
-          <w:szCs w:val="28"/>
-        </w:rPr>
-        <w:t xml:space="preserve"> ESP8266”. </w:t>
-      </w:r>
-    </w:p>
-    <w:p>
-      <w:pPr>
-        <w:rPr>
-          <w:sz w:val="28"/>
-          <w:szCs w:val="28"/>
-        </w:rPr>
-      </w:pPr>
-    </w:p>
-    <w:p>
-      <w:pPr>
-        <w:rPr>
-          <w:sz w:val="28"/>
-          <w:szCs w:val="28"/>
-        </w:rPr>
-      </w:pPr>
-    </w:p>
-    <w:p>
-      <w:pPr>
-        <w:rPr>
-          <w:b/>
-          <w:bCs/>
-          <w:sz w:val="28"/>
-          <w:szCs w:val="28"/>
-        </w:rPr>
-      </w:pPr>
-    </w:p>
-    <w:p>
-      <w:pPr>
-        <w:rPr>
-          <w:b/>
-          <w:bCs/>
-          <w:sz w:val="28"/>
-          <w:szCs w:val="28"/>
-        </w:rPr>
-      </w:pPr>
+        <w:t xml:space="preserve">be configured for the “Generic ESP8266”. </w:t>
+      </w:r>
+    </w:p>
+    <w:p>
+      <w:pPr>
+        <w:rPr>
+          <w:sz w:val="28"/>
+          <w:szCs w:val="28"/>
+        </w:rPr>
+      </w:pPr>
+    </w:p>
+    <w:p>
+      <w:pPr>
+        <w:rPr>
+          <w:sz w:val="28"/>
+          <w:szCs w:val="28"/>
+        </w:rPr>
+      </w:pPr>
+    </w:p>
+    <w:p>
+      <w:pPr>
+        <w:rPr>
+          <w:b/>
+          <w:bCs/>
+          <w:sz w:val="28"/>
+          <w:szCs w:val="28"/>
+        </w:rPr>
+      </w:pPr>
+    </w:p>
+    <w:p>
+      <w:pPr>
+        <w:jc w:val="center"/>
+        <w:rPr>
+          <w:b/>
+          <w:bCs/>
+          <w:sz w:val="28"/>
+          <w:szCs w:val="28"/>
+        </w:rPr>
+      </w:pPr>
+      <w:r>
+        <w:rPr>
+          <w:b/>
+          <w:bCs/>
+          <w:noProof/>
+          <w:sz w:val="28"/>
+          <w:szCs w:val="28"/>
+        </w:rPr>
+        <w:drawing>
+          <wp:inline distT="0" distB="0" distL="0" distR="0" wp14:anchorId="4D2F4C78" wp14:editId="5AB6E54F">
+            <wp:extent cx="4103703" cy="5581650"/>
+            <wp:effectExtent l="0" t="0" r="0" b="0"/>
+            <wp:docPr id="1" name="Picture 1" descr="A picture containing text, electronics&#10;&#10;Description automatically generated"/>
+            <wp:cNvGraphicFramePr>
+              <a:graphicFrameLocks xmlns:a="http://schemas.openxmlformats.org/drawingml/2006/main" noChangeAspect="1"/>
+            </wp:cNvGraphicFramePr>
+            <a:graphic xmlns:a="http://schemas.openxmlformats.org/drawingml/2006/main">
+              <a:graphicData uri="http://schemas.openxmlformats.org/drawingml/2006/picture">
+                <pic:pic xmlns:pic="http://schemas.openxmlformats.org/drawingml/2006/picture">
+                  <pic:nvPicPr>
+                    <pic:cNvPr id="1" name="Picture 1" descr="A picture containing text, electronics&#10;&#10;Description automatically generated"/>
+                    <pic:cNvPicPr/>
+                  </pic:nvPicPr>
+                  <pic:blipFill>
+                    <a:blip r:embed="rId11" cstate="print">
+                      <a:extLst>
+                        <a:ext uri="{28A0092B-C50C-407E-A947-70E740481C1C}">
+                          <a14:useLocalDpi xmlns:a14="http://schemas.microsoft.com/office/drawing/2010/main" val="0"/>
+                        </a:ext>
+                      </a:extLst>
+                    </a:blip>
+                    <a:stretch>
+                      <a:fillRect/>
+                    </a:stretch>
+                  </pic:blipFill>
+                  <pic:spPr>
+                    <a:xfrm>
+                      <a:off x="0" y="0"/>
+                      <a:ext cx="4112812" cy="5594039"/>
+                    </a:xfrm>
+                    <a:prstGeom prst="rect">
+                      <a:avLst/>
+                    </a:prstGeom>
+                  </pic:spPr>
+                </pic:pic>
+              </a:graphicData>
+            </a:graphic>
+          </wp:inline>
+        </w:drawing>
+      </w:r>
     </w:p>
     <w:sectPr>
       <w:pgSz w:w="12240" w:h="15840"/>
@@ -2038,6 +2231,7 @@
   <w:style w:type="character" w:default="1" w:styleId="DefaultParagraphFont">
     <w:name w:val="Default Paragraph Font"/>
     <w:uiPriority w:val="1"/>
+    <w:semiHidden/>
     <w:unhideWhenUsed/>
   </w:style>
   <w:style w:type="table" w:default="1" w:styleId="TableNormal">

</xml_diff>